<commit_message>
Work on PostgreSQL implementation.
</commit_message>
<xml_diff>
--- a/docs/Replicated Data Design.docx
+++ b/docs/Replicated Data Design.docx
@@ -777,15 +777,21 @@
         <w:t>ID</w:t>
       </w:r>
       <w:r>
-        <w:t xml:space="preserve"> (a combination of term identifier and year from which </w:t>
+        <w:t xml:space="preserve"> (a </w:t>
+      </w:r>
+      <w:r>
+        <w:t xml:space="preserve">6-digit number NNNNMM where NNNN is the year, and MM is 30 for Spring, 60 for Summer, 90 for Fall, or other </w:t>
       </w:r>
       <w:proofErr w:type="spellStart"/>
       <w:r>
-        <w:t>keyspace</w:t>
+        <w:t>valuesfor</w:t>
       </w:r>
       <w:proofErr w:type="spellEnd"/>
       <w:r>
-        <w:t xml:space="preserve"> name is derived)</w:t>
+        <w:t xml:space="preserve"> custom term types</w:t>
+      </w:r>
+      <w:r>
+        <w:t>)</w:t>
       </w:r>
     </w:p>
     <w:p>
@@ -835,7 +841,19 @@
         <w:ind w:left="1710" w:hanging="270"/>
       </w:pPr>
       <w:r>
-        <w:t>Academic year (two 2-digit numbers, like “23-24”)</w:t>
+        <w:t>Academic year (</w:t>
+      </w:r>
+      <w:r>
+        <w:t xml:space="preserve">a four-digit number </w:t>
+      </w:r>
+      <w:r>
+        <w:t>like “2324”</w:t>
+      </w:r>
+      <w:r>
+        <w:t xml:space="preserve"> indicating the 2023/2024 year</w:t>
+      </w:r>
+      <w:r>
+        <w:t>)</w:t>
       </w:r>
     </w:p>
     <w:p>
@@ -1136,6 +1154,7 @@
       </w:r>
       <w:proofErr w:type="gramStart"/>
       <w:r>
+        <w:lastRenderedPageBreak/>
         <w:t>week</w:t>
       </w:r>
       <w:proofErr w:type="gramEnd"/>
@@ -1161,7 +1180,6 @@
         <w:ind w:left="2520" w:hanging="1440"/>
       </w:pPr>
       <w:r>
-        <w:lastRenderedPageBreak/>
         <w:t>Example:</w:t>
       </w:r>
       <w:r>
@@ -1553,7 +1571,11 @@
       </w:r>
       <w:proofErr w:type="gramEnd"/>
       <w:r>
-        <w:t xml:space="preserve"> for fixed windows of time.  In the latter, assignments may become available as earlier work is completed.  Some pacing structures would allow multiple courses to be open at the same time.  Some pacing structures allow students to qualify for incompletes in courses by completing some portion of the course.</w:t>
+        <w:t xml:space="preserve"> for fixed windows of time.  In the latter, assignments may become available as earlier work is </w:t>
+      </w:r>
+      <w:r>
+        <w:lastRenderedPageBreak/>
+        <w:t>completed.  Some pacing structures would allow multiple courses to be open at the same time.  Some pacing structures allow students to qualify for incompletes in courses by completing some portion of the course.</w:t>
       </w:r>
     </w:p>
     <w:p>
@@ -1563,7 +1585,6 @@
         <w:ind w:left="2520" w:hanging="1440"/>
       </w:pPr>
       <w:r>
-        <w:lastRenderedPageBreak/>
         <w:t>Attributes:</w:t>
       </w:r>
     </w:p>
@@ -2107,6 +2128,7 @@
         <w:ind w:left="2520" w:hanging="1440"/>
       </w:pPr>
       <w:r>
+        <w:lastRenderedPageBreak/>
         <w:t xml:space="preserve">Description: </w:t>
       </w:r>
       <w:r>
@@ -2149,7 +2171,6 @@
         <w:ind w:left="2520" w:hanging="1440"/>
       </w:pPr>
       <w:r>
-        <w:lastRenderedPageBreak/>
         <w:t>Example:</w:t>
       </w:r>
       <w:r>
@@ -2728,6 +2749,7 @@
         <w:ind w:left="2520" w:hanging="1440"/>
       </w:pPr>
       <w:r>
+        <w:lastRenderedPageBreak/>
         <w:t>Example:</w:t>
       </w:r>
       <w:r>
@@ -2776,7 +2798,6 @@
         <w:ind w:left="1710" w:hanging="270"/>
       </w:pPr>
       <w:r>
-        <w:lastRenderedPageBreak/>
         <w:t>Number of units</w:t>
       </w:r>
     </w:p>
@@ -3390,6 +3411,7 @@
         <w:pStyle w:val="Heading3"/>
       </w:pPr>
       <w:r>
+        <w:lastRenderedPageBreak/>
         <w:t>Lesson</w:t>
       </w:r>
     </w:p>
@@ -3471,11 +3493,7 @@
       </w:r>
       <w:proofErr w:type="gramEnd"/>
       <w:r>
-        <w:t xml:space="preserve"> presented stand-alone or embedded in other </w:t>
-      </w:r>
-      <w:r>
-        <w:lastRenderedPageBreak/>
-        <w:t>courses as just-in-time review.</w:t>
+        <w:t xml:space="preserve"> presented stand-alone or embedded in other courses as just-in-time review.</w:t>
       </w:r>
       <w:r>
         <w:t xml:space="preserve">  A lesson can be composed of a sequence of components, each of which can be marked as “completed” by a student.</w:t>
@@ -3882,6 +3900,7 @@
         <w:pStyle w:val="Heading3"/>
       </w:pPr>
       <w:r>
+        <w:lastRenderedPageBreak/>
         <w:t>Course Section [</w:t>
       </w:r>
       <w:r>
@@ -4013,7 +4032,6 @@
         <w:ind w:left="2520" w:hanging="1440"/>
       </w:pPr>
       <w:r>
-        <w:lastRenderedPageBreak/>
         <w:t>Attributes:</w:t>
       </w:r>
     </w:p>
@@ -4597,6 +4615,7 @@
         <w:pStyle w:val="Heading3"/>
       </w:pPr>
       <w:r>
+        <w:lastRenderedPageBreak/>
         <w:t>Course Section Unit [</w:t>
       </w:r>
       <w:r>
@@ -4725,7 +4744,6 @@
         <w:rPr>
           <w:u w:val="single"/>
         </w:rPr>
-        <w:lastRenderedPageBreak/>
         <w:t>Unit</w:t>
       </w:r>
     </w:p>
@@ -5180,6 +5198,7 @@
         <w:rPr>
           <w:u w:val="single"/>
         </w:rPr>
+        <w:lastRenderedPageBreak/>
         <w:t>Course ID</w:t>
       </w:r>
     </w:p>
@@ -5295,7 +5314,6 @@
         <w:ind w:left="2520" w:hanging="1440"/>
       </w:pPr>
       <w:r>
-        <w:lastRenderedPageBreak/>
         <w:t xml:space="preserve">Description: </w:t>
       </w:r>
       <w:r>

</xml_diff>